<commit_message>
fixing module 1.3 with added zip file
</commit_message>
<xml_diff>
--- a/module-1/luttrell-Mod1_3.docx
+++ b/module-1/luttrell-Mod1_3.docx
@@ -68,6 +68,9 @@
         <w:ind w:left="1080"/>
       </w:pPr>
       <w:r>
+        <w:rPr>
+          <w:noProof/>
+        </w:rPr>
         <w:drawing>
           <wp:inline distT="0" distB="0" distL="0" distR="0" wp14:anchorId="64B84144" wp14:editId="4B3F13D7">
             <wp:extent cx="5943600" cy="6035675"/>
@@ -141,6 +144,9 @@
         <w:ind w:left="1080"/>
       </w:pPr>
       <w:r>
+        <w:rPr>
+          <w:noProof/>
+        </w:rPr>
         <w:drawing>
           <wp:inline distT="0" distB="0" distL="0" distR="0" wp14:anchorId="7E973A7D" wp14:editId="4E918447">
             <wp:extent cx="5943600" cy="4984115"/>
@@ -205,6 +211,9 @@
         <w:ind w:left="1080"/>
       </w:pPr>
       <w:r>
+        <w:rPr>
+          <w:noProof/>
+        </w:rPr>
         <w:drawing>
           <wp:inline distT="0" distB="0" distL="0" distR="0" wp14:anchorId="11512726" wp14:editId="228B654F">
             <wp:extent cx="5943600" cy="5050155"/>
@@ -272,6 +281,9 @@
         <w:ind w:left="1080"/>
       </w:pPr>
       <w:r>
+        <w:rPr>
+          <w:noProof/>
+        </w:rPr>
         <w:drawing>
           <wp:inline distT="0" distB="0" distL="0" distR="0" wp14:anchorId="4D7BBE65" wp14:editId="69F95855">
             <wp:extent cx="5943600" cy="5104765"/>
@@ -330,6 +342,9 @@
         <w:ind w:left="1080"/>
       </w:pPr>
       <w:r>
+        <w:rPr>
+          <w:noProof/>
+        </w:rPr>
         <w:drawing>
           <wp:inline distT="0" distB="0" distL="0" distR="0" wp14:anchorId="239F971B" wp14:editId="45DD5455">
             <wp:extent cx="5943600" cy="1363345"/>
@@ -366,6 +381,32 @@
           </wp:inline>
         </w:drawing>
       </w:r>
+    </w:p>
+    <w:p>
+      <w:pPr>
+        <w:spacing w:after="0"/>
+        <w:ind w:left="1080"/>
+      </w:pPr>
+    </w:p>
+    <w:p>
+      <w:pPr>
+        <w:spacing w:after="0"/>
+        <w:ind w:left="1080"/>
+      </w:pPr>
+      <w:hyperlink r:id="rId10" w:history="1">
+        <w:r>
+          <w:rPr>
+            <w:rStyle w:val="Hyperlink"/>
+          </w:rPr>
+          <w:t>https://github.com/Aquinastine/csd-340/tree/main/module-1</w:t>
+        </w:r>
+      </w:hyperlink>
+    </w:p>
+    <w:p>
+      <w:pPr>
+        <w:spacing w:after="0"/>
+        <w:ind w:left="1080"/>
+      </w:pPr>
     </w:p>
     <w:sectPr>
       <w:pgSz w:w="12240" w:h="15840"/>

</xml_diff>